<commit_message>
added algorithmic trading team, and other small changes
</commit_message>
<xml_diff>
--- a/Word_Layout/ZSchweyk_Academic_Resume_2023_10_23.docx
+++ b/Word_Layout/ZSchweyk_Academic_Resume_2023_10_23.docx
@@ -1,6 +1,6 @@
 
 <file path=word/document.xml><?xml version="1.0" encoding="utf-8"?>
-<w:document xmlns:wpc="http://schemas.microsoft.com/office/word/2010/wordprocessingCanvas" xmlns:cx="http://schemas.microsoft.com/office/drawing/2014/chartex" xmlns:cx1="http://schemas.microsoft.com/office/drawing/2015/9/8/chartex" xmlns:cx2="http://schemas.microsoft.com/office/drawing/2015/10/21/chartex" xmlns:cx3="http://schemas.microsoft.com/office/drawing/2016/5/9/chartex" xmlns:cx4="http://schemas.microsoft.com/office/drawing/2016/5/10/chartex" xmlns:cx5="http://schemas.microsoft.com/office/drawing/2016/5/11/chartex" xmlns:cx6="http://schemas.microsoft.com/office/drawing/2016/5/12/chartex" xmlns:cx7="http://schemas.microsoft.com/office/drawing/2016/5/13/chartex" xmlns:cx8="http://schemas.microsoft.com/office/drawing/2016/5/14/chartex" xmlns:mc="http://schemas.openxmlformats.org/markup-compatibility/2006" xmlns:aink="http://schemas.microsoft.com/office/drawing/2016/ink" xmlns:am3d="http://schemas.microsoft.com/office/drawing/2017/model3d" xmlns:o="urn:schemas-microsoft-com:office:office" xmlns:oel="http://schemas.microsoft.com/office/2019/extlst" xmlns:r="http://schemas.openxmlformats.org/officeDocument/2006/relationships" xmlns:m="http://schemas.openxmlformats.org/officeDocument/2006/math" xmlns:v="urn:schemas-microsoft-com:vml" xmlns:wp14="http://schemas.microsoft.com/office/word/2010/wordprocessingDrawing" xmlns:wp="http://schemas.openxmlformats.org/drawingml/2006/wordprocessingDrawing" xmlns:w10="urn:schemas-microsoft-com:office:word" xmlns:w="http://schemas.openxmlformats.org/wordprocessingml/2006/main" xmlns:w14="http://schemas.microsoft.com/office/word/2010/wordml" xmlns:w15="http://schemas.microsoft.com/office/word/2012/wordml" xmlns:w16cex="http://schemas.microsoft.com/office/word/2018/wordml/cex" xmlns:w16cid="http://schemas.microsoft.com/office/word/2016/wordml/cid" xmlns:w16="http://schemas.microsoft.com/office/word/2018/wordml" xmlns:w16sdtdh="http://schemas.microsoft.com/office/word/2020/wordml/sdtdatahash" xmlns:w16se="http://schemas.microsoft.com/office/word/2015/wordml/symex" xmlns:wpg="http://schemas.microsoft.com/office/word/2010/wordprocessingGroup" xmlns:wpi="http://schemas.microsoft.com/office/word/2010/wordprocessingInk" xmlns:wne="http://schemas.microsoft.com/office/word/2006/wordml" xmlns:wps="http://schemas.microsoft.com/office/word/2010/wordprocessingShape" mc:Ignorable="w14 w15 w16se w16cid w16 w16cex w16sdtdh wp14">
+<w:document xmlns:wpc="http://schemas.microsoft.com/office/word/2010/wordprocessingCanvas" xmlns:cx="http://schemas.microsoft.com/office/drawing/2014/chartex" xmlns:cx1="http://schemas.microsoft.com/office/drawing/2015/9/8/chartex" xmlns:cx2="http://schemas.microsoft.com/office/drawing/2015/10/21/chartex" xmlns:cx3="http://schemas.microsoft.com/office/drawing/2016/5/9/chartex" xmlns:cx4="http://schemas.microsoft.com/office/drawing/2016/5/10/chartex" xmlns:cx5="http://schemas.microsoft.com/office/drawing/2016/5/11/chartex" xmlns:cx6="http://schemas.microsoft.com/office/drawing/2016/5/12/chartex" xmlns:cx7="http://schemas.microsoft.com/office/drawing/2016/5/13/chartex" xmlns:cx8="http://schemas.microsoft.com/office/drawing/2016/5/14/chartex" xmlns:mc="http://schemas.openxmlformats.org/markup-compatibility/2006" xmlns:aink="http://schemas.microsoft.com/office/drawing/2016/ink" xmlns:am3d="http://schemas.microsoft.com/office/drawing/2017/model3d" xmlns:o="urn:schemas-microsoft-com:office:office" xmlns:oel="http://schemas.microsoft.com/office/2019/extlst" xmlns:r="http://schemas.openxmlformats.org/officeDocument/2006/relationships" xmlns:m="http://schemas.openxmlformats.org/officeDocument/2006/math" xmlns:v="urn:schemas-microsoft-com:vml" xmlns:wp14="http://schemas.microsoft.com/office/word/2010/wordprocessingDrawing" xmlns:wp="http://schemas.openxmlformats.org/drawingml/2006/wordprocessingDrawing" xmlns:w10="urn:schemas-microsoft-com:office:word" xmlns:w="http://schemas.openxmlformats.org/wordprocessingml/2006/main" xmlns:w14="http://schemas.microsoft.com/office/word/2010/wordml" xmlns:w15="http://schemas.microsoft.com/office/word/2012/wordml" xmlns:w16cex="http://schemas.microsoft.com/office/word/2018/wordml/cex" xmlns:w16cid="http://schemas.microsoft.com/office/word/2016/wordml/cid" xmlns:w16="http://schemas.microsoft.com/office/word/2018/wordml" xmlns:w16du="http://schemas.microsoft.com/office/word/2023/wordml/word16du" xmlns:w16sdtdh="http://schemas.microsoft.com/office/word/2020/wordml/sdtdatahash" xmlns:w16sdtfl="http://schemas.microsoft.com/office/word/2024/wordml/sdtformatlock" xmlns:w16se="http://schemas.microsoft.com/office/word/2015/wordml/symex" xmlns:wpg="http://schemas.microsoft.com/office/word/2010/wordprocessingGroup" xmlns:wpi="http://schemas.microsoft.com/office/word/2010/wordprocessingInk" xmlns:wne="http://schemas.microsoft.com/office/word/2006/wordml" xmlns:wps="http://schemas.microsoft.com/office/word/2010/wordprocessingShape" mc:Ignorable="w14 w15 w16se w16cid w16 w16cex w16sdtdh w16sdtfl w16du wp14">
   <w:body>
     <w:p>
       <w:pPr>
@@ -470,7 +470,29 @@
           <w:sz w:val="15"/>
           <w:szCs w:val="15"/>
         </w:rPr>
-        <w:t xml:space="preserve"> – GPA: 3.88/4.0</w:t>
+        <w:t xml:space="preserve"> – GPA: 3.</w:t>
+      </w:r>
+      <w:r>
+        <w:rPr>
+          <w:rStyle w:val="fs14fw6overflow-hidden"/>
+          <w:rFonts w:ascii="Calibri (Body)" w:eastAsia="Calibri (Body)" w:hAnsi="Calibri (Body)" w:cs="Calibri (Body)"/>
+          <w:b/>
+          <w:bCs/>
+          <w:sz w:val="15"/>
+          <w:szCs w:val="15"/>
+        </w:rPr>
+        <w:t>79</w:t>
+      </w:r>
+      <w:r>
+        <w:rPr>
+          <w:rStyle w:val="fs14fw6overflow-hidden"/>
+          <w:rFonts w:ascii="Calibri (Body)" w:eastAsia="Calibri (Body)" w:hAnsi="Calibri (Body)" w:cs="Calibri (Body)"/>
+          <w:b/>
+          <w:bCs/>
+          <w:sz w:val="15"/>
+          <w:szCs w:val="15"/>
+        </w:rPr>
+        <w:t>/4.0</w:t>
       </w:r>
       <w:r>
         <w:rPr>
@@ -526,7 +548,7 @@
           <w:sz w:val="15"/>
           <w:szCs w:val="15"/>
         </w:rPr>
-        <w:t xml:space="preserve">double </w:t>
+        <w:t>minoring in</w:t>
       </w:r>
       <w:r>
         <w:rPr>
@@ -537,29 +559,7 @@
           <w:sz w:val="15"/>
           <w:szCs w:val="15"/>
         </w:rPr>
-        <w:t xml:space="preserve">minors in </w:t>
-      </w:r>
-      <w:r>
-        <w:rPr>
-          <w:rStyle w:val="fs14fw4fsioverflow-hidden"/>
-          <w:rFonts w:ascii="Calibri (Body)" w:eastAsia="Calibri (Body)" w:hAnsi="Calibri (Body)" w:cs="Calibri (Body)"/>
-          <w:i/>
-          <w:iCs/>
-          <w:sz w:val="15"/>
-          <w:szCs w:val="15"/>
-        </w:rPr>
-        <w:t>Entrepreneurship/Management</w:t>
-      </w:r>
-      <w:r>
-        <w:rPr>
-          <w:rStyle w:val="fs14fw4fsioverflow-hidden"/>
-          <w:rFonts w:ascii="Calibri (Body)" w:eastAsia="Calibri (Body)" w:hAnsi="Calibri (Body)" w:cs="Calibri (Body)"/>
-          <w:i/>
-          <w:iCs/>
-          <w:sz w:val="15"/>
-          <w:szCs w:val="15"/>
-        </w:rPr>
-        <w:t xml:space="preserve"> and </w:t>
+        <w:t xml:space="preserve"> </w:t>
       </w:r>
       <w:r>
         <w:rPr>
@@ -749,6 +749,7 @@
         </w:rPr>
         <w:t xml:space="preserve">2 </w:t>
       </w:r>
+      <w:proofErr w:type="gramStart"/>
       <w:r>
         <w:rPr>
           <w:rStyle w:val="fs14fw4fsioverflow-hidden"/>
@@ -771,6 +772,7 @@
         </w:rPr>
         <w:t>s</w:t>
       </w:r>
+      <w:proofErr w:type="gramEnd"/>
       <w:r>
         <w:rPr>
           <w:rStyle w:val="fs14fw4fsioverflow-hidden"/>
@@ -1203,87 +1205,7 @@
           <w:sz w:val="15"/>
           <w:szCs w:val="15"/>
         </w:rPr>
-        <w:t xml:space="preserve">Created &amp; deployed </w:t>
-      </w:r>
-      <w:r>
-        <w:rPr>
-          <w:rFonts w:ascii="Calibri (Body)" w:eastAsia="Calibri (Body)" w:hAnsi="Calibri (Body)" w:cs="Calibri (Body)"/>
-          <w:sz w:val="15"/>
-          <w:szCs w:val="15"/>
-        </w:rPr>
-        <w:t xml:space="preserve">full-stack web apps &amp; desktop apps </w:t>
-      </w:r>
-      <w:r>
-        <w:rPr>
-          <w:rFonts w:ascii="Calibri (Body)" w:eastAsia="Calibri (Body)" w:hAnsi="Calibri (Body)" w:cs="Calibri (Body)"/>
-          <w:sz w:val="15"/>
-          <w:szCs w:val="15"/>
-        </w:rPr>
-        <w:t xml:space="preserve">for research &amp; testing for defense w/ </w:t>
-      </w:r>
-      <w:r>
-        <w:rPr>
-          <w:rFonts w:ascii="Calibri (Body)" w:eastAsia="Calibri (Body)" w:hAnsi="Calibri (Body)" w:cs="Calibri (Body)"/>
-          <w:sz w:val="15"/>
-          <w:szCs w:val="15"/>
-        </w:rPr>
-        <w:t>JavaScript (</w:t>
-      </w:r>
-      <w:r>
-        <w:rPr>
-          <w:rFonts w:ascii="Calibri (Body)" w:eastAsia="Calibri (Body)" w:hAnsi="Calibri (Body)" w:cs="Calibri (Body)"/>
-          <w:sz w:val="15"/>
-          <w:szCs w:val="15"/>
-        </w:rPr>
-        <w:t>React</w:t>
-      </w:r>
-      <w:r>
-        <w:rPr>
-          <w:rFonts w:ascii="Calibri (Body)" w:eastAsia="Calibri (Body)" w:hAnsi="Calibri (Body)" w:cs="Calibri (Body)"/>
-          <w:sz w:val="15"/>
-          <w:szCs w:val="15"/>
-        </w:rPr>
-        <w:t>)</w:t>
-      </w:r>
-      <w:r>
-        <w:rPr>
-          <w:rFonts w:ascii="Calibri (Body)" w:eastAsia="Calibri (Body)" w:hAnsi="Calibri (Body)" w:cs="Calibri (Body)"/>
-          <w:sz w:val="15"/>
-          <w:szCs w:val="15"/>
-        </w:rPr>
-        <w:t xml:space="preserve">, </w:t>
-      </w:r>
-      <w:r>
-        <w:rPr>
-          <w:rFonts w:ascii="Calibri (Body)" w:eastAsia="Calibri (Body)" w:hAnsi="Calibri (Body)" w:cs="Calibri (Body)"/>
-          <w:sz w:val="15"/>
-          <w:szCs w:val="15"/>
-        </w:rPr>
-        <w:t xml:space="preserve">Python, C++, C#, </w:t>
-      </w:r>
-      <w:r>
-        <w:rPr>
-          <w:rFonts w:ascii="Calibri (Body)" w:eastAsia="Calibri (Body)" w:hAnsi="Calibri (Body)" w:cs="Calibri (Body)"/>
-          <w:sz w:val="15"/>
-          <w:szCs w:val="15"/>
-        </w:rPr>
-        <w:t>V</w:t>
-      </w:r>
-      <w:r>
-        <w:rPr>
-          <w:rFonts w:ascii="Calibri (Body)" w:eastAsia="Calibri (Body)" w:hAnsi="Calibri (Body)" w:cs="Calibri (Body)"/>
-          <w:sz w:val="15"/>
-          <w:szCs w:val="15"/>
-        </w:rPr>
-        <w:t>S &amp; VS Code</w:t>
-      </w:r>
-      <w:r>
-        <w:rPr>
-          <w:rFonts w:ascii="Calibri (Body)" w:eastAsia="Calibri (Body)" w:hAnsi="Calibri (Body)" w:cs="Calibri (Body)"/>
-          <w:sz w:val="15"/>
-          <w:szCs w:val="15"/>
-        </w:rPr>
-        <w:t>, .NET Framework</w:t>
+        <w:t>Starlink/OneWeb antenna setup and networking/firewall configurations across many routers with IPSec VPNs</w:t>
       </w:r>
     </w:p>
     <w:p>
@@ -1306,170 +1228,23 @@
           <w:sz w:val="15"/>
           <w:szCs w:val="15"/>
         </w:rPr>
-        <w:t xml:space="preserve">Experience w/ </w:t>
-      </w:r>
-      <w:r>
-        <w:rPr>
-          <w:rFonts w:ascii="Calibri (Body)" w:eastAsia="Calibri (Body)" w:hAnsi="Calibri (Body)" w:cs="Calibri (Body)"/>
-          <w:sz w:val="15"/>
-          <w:szCs w:val="15"/>
-        </w:rPr>
-        <w:t>b</w:t>
-      </w:r>
-      <w:r>
-        <w:rPr>
-          <w:rFonts w:ascii="Calibri (Body)" w:eastAsia="Calibri (Body)" w:hAnsi="Calibri (Body)" w:cs="Calibri (Body)"/>
-          <w:sz w:val="15"/>
-          <w:szCs w:val="15"/>
-        </w:rPr>
-        <w:t xml:space="preserve">ackend &amp; </w:t>
-      </w:r>
-      <w:r>
-        <w:rPr>
-          <w:rFonts w:ascii="Calibri (Body)" w:eastAsia="Calibri (Body)" w:hAnsi="Calibri (Body)" w:cs="Calibri (Body)"/>
-          <w:sz w:val="15"/>
-          <w:szCs w:val="15"/>
-        </w:rPr>
-        <w:t>f</w:t>
-      </w:r>
-      <w:r>
-        <w:rPr>
-          <w:rFonts w:ascii="Calibri (Body)" w:eastAsia="Calibri (Body)" w:hAnsi="Calibri (Body)" w:cs="Calibri (Body)"/>
-          <w:sz w:val="15"/>
-          <w:szCs w:val="15"/>
-        </w:rPr>
-        <w:t xml:space="preserve">rontend development, </w:t>
-      </w:r>
-      <w:r>
-        <w:rPr>
-          <w:rFonts w:ascii="Calibri (Body)" w:eastAsia="Calibri (Body)" w:hAnsi="Calibri (Body)" w:cs="Calibri (Body)"/>
-          <w:sz w:val="15"/>
-          <w:szCs w:val="15"/>
-        </w:rPr>
-        <w:t xml:space="preserve">RESTful APIs, </w:t>
-      </w:r>
-      <w:r>
-        <w:rPr>
-          <w:rFonts w:ascii="Calibri (Body)" w:eastAsia="Calibri (Body)" w:hAnsi="Calibri (Body)" w:cs="Calibri (Body)"/>
-          <w:sz w:val="15"/>
-          <w:szCs w:val="15"/>
-        </w:rPr>
-        <w:t>Robot Operating System (ROS), servo motors</w:t>
-      </w:r>
-    </w:p>
-    <w:p>
-      <w:pPr>
-        <w:spacing w:line="210" w:lineRule="atLeast"/>
-        <w:rPr>
-          <w:rStyle w:val="fs14fw6overflow-hidden"/>
-          <w:rFonts w:ascii="Calibri (Body)" w:eastAsia="Calibri (Body)" w:hAnsi="Calibri (Body)" w:cs="Calibri (Body)"/>
-          <w:b/>
-          <w:bCs/>
-          <w:sz w:val="15"/>
-          <w:szCs w:val="15"/>
-        </w:rPr>
-      </w:pPr>
-      <w:r>
-        <w:rPr>
-          <w:rStyle w:val="fs14fw6overflow-hidden"/>
-          <w:rFonts w:ascii="Calibri (Body)" w:eastAsia="Calibri (Body)" w:hAnsi="Calibri (Body)" w:cs="Calibri (Body)"/>
-          <w:b/>
-          <w:bCs/>
-          <w:sz w:val="15"/>
-          <w:szCs w:val="15"/>
-        </w:rPr>
-        <w:t>Computer Science Course Assistant</w:t>
-      </w:r>
-      <w:r>
-        <w:rPr>
-          <w:rStyle w:val="fs14fw6overflow-hidden"/>
-          <w:rFonts w:ascii="Calibri (Body)" w:eastAsia="Calibri (Body)" w:hAnsi="Calibri (Body)" w:cs="Calibri (Body)"/>
-          <w:b/>
-          <w:bCs/>
-          <w:sz w:val="15"/>
-          <w:szCs w:val="15"/>
-        </w:rPr>
-        <w:t xml:space="preserve">                                                                                                                                                                                                                                   </w:t>
-      </w:r>
-      <w:r>
-        <w:rPr>
-          <w:rFonts w:ascii="Calibri (Body)" w:eastAsia="Calibri (Body)" w:hAnsi="Calibri (Body)" w:cs="Calibri (Body)"/>
-          <w:sz w:val="15"/>
-          <w:szCs w:val="15"/>
-        </w:rPr>
-        <w:t>Baltimore, MD</w:t>
-      </w:r>
-    </w:p>
-    <w:p>
-      <w:pPr>
-        <w:spacing w:line="210" w:lineRule="atLeast"/>
-        <w:rPr>
-          <w:rFonts w:ascii="Calibri (Body)" w:eastAsia="Calibri (Body)" w:hAnsi="Calibri (Body)" w:cs="Calibri (Body)"/>
-          <w:sz w:val="15"/>
-          <w:szCs w:val="15"/>
-        </w:rPr>
-      </w:pPr>
-      <w:r>
-        <w:rPr>
-          <w:rStyle w:val="fs14fw4overflow-hidden"/>
-          <w:rFonts w:ascii="Calibri (Body)" w:eastAsia="Calibri (Body)" w:hAnsi="Calibri (Body)" w:cs="Calibri (Body)"/>
-          <w:sz w:val="15"/>
-          <w:szCs w:val="15"/>
-        </w:rPr>
-        <w:t>The Johns Hopkins University at The Whiting School of Engineering</w:t>
-      </w:r>
-      <w:r>
-        <w:rPr>
-          <w:rStyle w:val="fs14fw4overflow-hidden"/>
-          <w:rFonts w:ascii="Calibri (Body)" w:eastAsia="Calibri (Body)" w:hAnsi="Calibri (Body)" w:cs="Calibri (Body)"/>
-          <w:sz w:val="15"/>
-          <w:szCs w:val="15"/>
-        </w:rPr>
-        <w:t xml:space="preserve">                                                                                                                                                              </w:t>
-      </w:r>
-      <w:r>
-        <w:rPr>
-          <w:rStyle w:val="fs14fw4overflow-hidden"/>
-          <w:rFonts w:ascii="Calibri (Body)" w:eastAsia="Calibri (Body)" w:hAnsi="Calibri (Body)" w:cs="Calibri (Body)"/>
-          <w:i/>
-          <w:iCs/>
-          <w:sz w:val="15"/>
-          <w:szCs w:val="15"/>
-        </w:rPr>
-        <w:t>August</w:t>
-      </w:r>
-      <w:r>
-        <w:rPr>
-          <w:rStyle w:val="fs14fw4overflow-hidden"/>
-          <w:rFonts w:ascii="Calibri (Body)" w:eastAsia="Calibri (Body)" w:hAnsi="Calibri (Body)" w:cs="Calibri (Body)"/>
-          <w:i/>
-          <w:iCs/>
-          <w:sz w:val="15"/>
-          <w:szCs w:val="15"/>
-        </w:rPr>
-        <w:t xml:space="preserve"> 20</w:t>
-      </w:r>
-      <w:r>
-        <w:rPr>
-          <w:rStyle w:val="fs14fw4overflow-hidden"/>
-          <w:rFonts w:ascii="Calibri (Body)" w:eastAsia="Calibri (Body)" w:hAnsi="Calibri (Body)" w:cs="Calibri (Body)"/>
-          <w:i/>
-          <w:iCs/>
-          <w:sz w:val="15"/>
-          <w:szCs w:val="15"/>
-        </w:rPr>
-        <w:t>23</w:t>
-      </w:r>
-      <w:r>
-        <w:rPr>
-          <w:rStyle w:val="fs14fw4overflow-hidden"/>
-          <w:rFonts w:ascii="Calibri (Body)" w:eastAsia="Calibri (Body)" w:hAnsi="Calibri (Body)" w:cs="Calibri (Body)"/>
-          <w:i/>
-          <w:iCs/>
-          <w:sz w:val="15"/>
-          <w:szCs w:val="15"/>
-        </w:rPr>
-        <w:t xml:space="preserve"> - Present</w:t>
+        <w:t xml:space="preserve">Electric motor design and testing using Ansys. Built </w:t>
+      </w:r>
+      <w:r>
+        <w:rPr>
+          <w:rFonts w:ascii="Calibri (Body)" w:eastAsia="Calibri (Body)" w:hAnsi="Calibri (Body)" w:cs="Calibri (Body)"/>
+          <w:sz w:val="15"/>
+          <w:szCs w:val="15"/>
+        </w:rPr>
+        <w:t xml:space="preserve">Python </w:t>
+      </w:r>
+      <w:r>
+        <w:rPr>
+          <w:rFonts w:ascii="Calibri (Body)" w:eastAsia="Calibri (Body)" w:hAnsi="Calibri (Body)" w:cs="Calibri (Body)"/>
+          <w:sz w:val="15"/>
+          <w:szCs w:val="15"/>
+        </w:rPr>
+        <w:t>codebase that sweeps through various design parameters to optimize performance for specific government contracts.</w:t>
       </w:r>
     </w:p>
     <w:p>
@@ -1492,6 +1267,247 @@
           <w:sz w:val="15"/>
           <w:szCs w:val="15"/>
         </w:rPr>
+        <w:t>Full-stack web app development (React</w:t>
+      </w:r>
+      <w:r>
+        <w:rPr>
+          <w:rFonts w:ascii="Calibri (Body)" w:eastAsia="Calibri (Body)" w:hAnsi="Calibri (Body)" w:cs="Calibri (Body)"/>
+          <w:sz w:val="15"/>
+          <w:szCs w:val="15"/>
+        </w:rPr>
+        <w:t xml:space="preserve"> JS and Python</w:t>
+      </w:r>
+      <w:r>
+        <w:rPr>
+          <w:rFonts w:ascii="Calibri (Body)" w:eastAsia="Calibri (Body)" w:hAnsi="Calibri (Body)" w:cs="Calibri (Body)"/>
+          <w:sz w:val="15"/>
+          <w:szCs w:val="15"/>
+        </w:rPr>
+        <w:t>) to communicate with</w:t>
+      </w:r>
+      <w:r>
+        <w:rPr>
+          <w:rFonts w:ascii="Calibri (Body)" w:eastAsia="Calibri (Body)" w:hAnsi="Calibri (Body)" w:cs="Calibri (Body)"/>
+          <w:sz w:val="15"/>
+          <w:szCs w:val="15"/>
+        </w:rPr>
+        <w:t xml:space="preserve"> on-vehicle </w:t>
+      </w:r>
+      <w:r>
+        <w:rPr>
+          <w:rFonts w:ascii="Calibri (Body)" w:eastAsia="Calibri (Body)" w:hAnsi="Calibri (Body)" w:cs="Calibri (Body)"/>
+          <w:sz w:val="15"/>
+          <w:szCs w:val="15"/>
+        </w:rPr>
+        <w:t>ROS nodes for geolocation tracking, sensor data collection, and data visualization, for</w:t>
+      </w:r>
+      <w:r>
+        <w:rPr>
+          <w:rFonts w:ascii="Calibri (Body)" w:eastAsia="Calibri (Body)" w:hAnsi="Calibri (Body)" w:cs="Calibri (Body)"/>
+          <w:sz w:val="15"/>
+          <w:szCs w:val="15"/>
+        </w:rPr>
+        <w:t xml:space="preserve"> defense research &amp; testing</w:t>
+      </w:r>
+    </w:p>
+    <w:p>
+      <w:pPr>
+        <w:numPr>
+          <w:ilvl w:val="0"/>
+          <w:numId w:val="3"/>
+        </w:numPr>
+        <w:spacing w:line="210" w:lineRule="atLeast"/>
+        <w:ind w:hanging="397"/>
+        <w:rPr>
+          <w:rFonts w:ascii="Calibri (Body)" w:eastAsia="Calibri (Body)" w:hAnsi="Calibri (Body)" w:cs="Calibri (Body)"/>
+          <w:sz w:val="15"/>
+          <w:szCs w:val="15"/>
+        </w:rPr>
+      </w:pPr>
+      <w:r>
+        <w:rPr>
+          <w:rFonts w:ascii="Calibri (Body)" w:eastAsia="Calibri (Body)" w:hAnsi="Calibri (Body)" w:cs="Calibri (Body)"/>
+          <w:sz w:val="15"/>
+          <w:szCs w:val="15"/>
+        </w:rPr>
+        <w:t>Wrote desktop app to conduct experiments for antenna</w:t>
+      </w:r>
+      <w:r>
+        <w:rPr>
+          <w:rFonts w:ascii="Calibri (Body)" w:eastAsia="Calibri (Body)" w:hAnsi="Calibri (Body)" w:cs="Calibri (Body)"/>
+          <w:sz w:val="15"/>
+          <w:szCs w:val="15"/>
+        </w:rPr>
+        <w:t xml:space="preserve">s in </w:t>
+      </w:r>
+      <w:r>
+        <w:rPr>
+          <w:rFonts w:ascii="Calibri (Body)" w:eastAsia="Calibri (Body)" w:hAnsi="Calibri (Body)" w:cs="Calibri (Body)"/>
+          <w:sz w:val="15"/>
+          <w:szCs w:val="15"/>
+        </w:rPr>
+        <w:t xml:space="preserve">an </w:t>
+      </w:r>
+      <w:r>
+        <w:rPr>
+          <w:rFonts w:ascii="Calibri (Body)" w:eastAsia="Calibri (Body)" w:hAnsi="Calibri (Body)" w:cs="Calibri (Body)"/>
+          <w:sz w:val="15"/>
+          <w:szCs w:val="15"/>
+        </w:rPr>
+        <w:t>anechoic chamber</w:t>
+      </w:r>
+      <w:r>
+        <w:rPr>
+          <w:rFonts w:ascii="Calibri (Body)" w:eastAsia="Calibri (Body)" w:hAnsi="Calibri (Body)" w:cs="Calibri (Body)"/>
+          <w:sz w:val="15"/>
+          <w:szCs w:val="15"/>
+        </w:rPr>
+        <w:t xml:space="preserve"> with servo motors</w:t>
+      </w:r>
+      <w:r>
+        <w:rPr>
+          <w:rFonts w:ascii="Calibri (Body)" w:eastAsia="Calibri (Body)" w:hAnsi="Calibri (Body)" w:cs="Calibri (Body)"/>
+          <w:sz w:val="15"/>
+          <w:szCs w:val="15"/>
+        </w:rPr>
+        <w:t xml:space="preserve"> </w:t>
+      </w:r>
+      <w:r>
+        <w:rPr>
+          <w:rFonts w:ascii="Calibri (Body)" w:eastAsia="Calibri (Body)" w:hAnsi="Calibri (Body)" w:cs="Calibri (Body)"/>
+          <w:sz w:val="15"/>
+          <w:szCs w:val="15"/>
+        </w:rPr>
+        <w:t xml:space="preserve">using C#, </w:t>
+      </w:r>
+      <w:r>
+        <w:rPr>
+          <w:rFonts w:ascii="Calibri (Body)" w:eastAsia="Calibri (Body)" w:hAnsi="Calibri (Body)" w:cs="Calibri (Body)"/>
+          <w:sz w:val="15"/>
+          <w:szCs w:val="15"/>
+        </w:rPr>
+        <w:t xml:space="preserve">C++, </w:t>
+      </w:r>
+      <w:r>
+        <w:rPr>
+          <w:rFonts w:ascii="Calibri (Body)" w:eastAsia="Calibri (Body)" w:hAnsi="Calibri (Body)" w:cs="Calibri (Body)"/>
+          <w:sz w:val="15"/>
+          <w:szCs w:val="15"/>
+        </w:rPr>
+        <w:t>VS &amp; VS Code, .NET Framework.</w:t>
+      </w:r>
+    </w:p>
+    <w:p>
+      <w:pPr>
+        <w:spacing w:line="210" w:lineRule="atLeast"/>
+        <w:rPr>
+          <w:rStyle w:val="fs14fw6overflow-hidden"/>
+          <w:rFonts w:ascii="Calibri (Body)" w:eastAsia="Calibri (Body)" w:hAnsi="Calibri (Body)" w:cs="Calibri (Body)"/>
+          <w:b/>
+          <w:bCs/>
+          <w:sz w:val="15"/>
+          <w:szCs w:val="15"/>
+        </w:rPr>
+      </w:pPr>
+      <w:r>
+        <w:rPr>
+          <w:rStyle w:val="fs14fw6overflow-hidden"/>
+          <w:rFonts w:ascii="Calibri (Body)" w:eastAsia="Calibri (Body)" w:hAnsi="Calibri (Body)" w:cs="Calibri (Body)"/>
+          <w:b/>
+          <w:bCs/>
+          <w:sz w:val="15"/>
+          <w:szCs w:val="15"/>
+        </w:rPr>
+        <w:t>Computer Science Course Assistant</w:t>
+      </w:r>
+      <w:r>
+        <w:rPr>
+          <w:rStyle w:val="fs14fw6overflow-hidden"/>
+          <w:rFonts w:ascii="Calibri (Body)" w:eastAsia="Calibri (Body)" w:hAnsi="Calibri (Body)" w:cs="Calibri (Body)"/>
+          <w:b/>
+          <w:bCs/>
+          <w:sz w:val="15"/>
+          <w:szCs w:val="15"/>
+        </w:rPr>
+        <w:t xml:space="preserve">                                                                                                                                                                                                                                   </w:t>
+      </w:r>
+      <w:r>
+        <w:rPr>
+          <w:rFonts w:ascii="Calibri (Body)" w:eastAsia="Calibri (Body)" w:hAnsi="Calibri (Body)" w:cs="Calibri (Body)"/>
+          <w:sz w:val="15"/>
+          <w:szCs w:val="15"/>
+        </w:rPr>
+        <w:t>Baltimore, MD</w:t>
+      </w:r>
+    </w:p>
+    <w:p>
+      <w:pPr>
+        <w:spacing w:line="210" w:lineRule="atLeast"/>
+        <w:rPr>
+          <w:rFonts w:ascii="Calibri (Body)" w:eastAsia="Calibri (Body)" w:hAnsi="Calibri (Body)" w:cs="Calibri (Body)"/>
+          <w:sz w:val="15"/>
+          <w:szCs w:val="15"/>
+        </w:rPr>
+      </w:pPr>
+      <w:r>
+        <w:rPr>
+          <w:rStyle w:val="fs14fw4overflow-hidden"/>
+          <w:rFonts w:ascii="Calibri (Body)" w:eastAsia="Calibri (Body)" w:hAnsi="Calibri (Body)" w:cs="Calibri (Body)"/>
+          <w:sz w:val="15"/>
+          <w:szCs w:val="15"/>
+        </w:rPr>
+        <w:t>The Johns Hopkins University at The Whiting School of Engineering</w:t>
+      </w:r>
+      <w:r>
+        <w:rPr>
+          <w:rStyle w:val="fs14fw4overflow-hidden"/>
+          <w:rFonts w:ascii="Calibri (Body)" w:eastAsia="Calibri (Body)" w:hAnsi="Calibri (Body)" w:cs="Calibri (Body)"/>
+          <w:sz w:val="15"/>
+          <w:szCs w:val="15"/>
+        </w:rPr>
+        <w:t xml:space="preserve">                                                                                                 </w:t>
+      </w:r>
+      <w:r>
+        <w:rPr>
+          <w:rStyle w:val="fs14fw4overflow-hidden"/>
+          <w:rFonts w:ascii="Calibri (Body)" w:eastAsia="Calibri (Body)" w:hAnsi="Calibri (Body)" w:cs="Calibri (Body)"/>
+          <w:sz w:val="15"/>
+          <w:szCs w:val="15"/>
+        </w:rPr>
+        <w:t xml:space="preserve">                                                             </w:t>
+      </w:r>
+      <w:r>
+        <w:rPr>
+          <w:rStyle w:val="fs14fw4overflow-hidden"/>
+          <w:rFonts w:ascii="Calibri (Body)" w:eastAsia="Calibri (Body)" w:hAnsi="Calibri (Body)" w:cs="Calibri (Body)"/>
+          <w:i/>
+          <w:iCs/>
+          <w:sz w:val="15"/>
+          <w:szCs w:val="15"/>
+        </w:rPr>
+        <w:t>Fall 2023, Spring 2025</w:t>
+      </w:r>
+    </w:p>
+    <w:p>
+      <w:pPr>
+        <w:numPr>
+          <w:ilvl w:val="0"/>
+          <w:numId w:val="3"/>
+        </w:numPr>
+        <w:spacing w:line="210" w:lineRule="atLeast"/>
+        <w:ind w:hanging="397"/>
+        <w:rPr>
+          <w:rFonts w:ascii="Calibri (Body)" w:eastAsia="Calibri (Body)" w:hAnsi="Calibri (Body)" w:cs="Calibri (Body)"/>
+          <w:sz w:val="15"/>
+          <w:szCs w:val="15"/>
+        </w:rPr>
+      </w:pPr>
+      <w:r>
+        <w:rPr>
+          <w:rFonts w:ascii="Calibri (Body)" w:eastAsia="Calibri (Body)" w:hAnsi="Calibri (Body)" w:cs="Calibri (Body)"/>
+          <w:sz w:val="15"/>
+          <w:szCs w:val="15"/>
+        </w:rPr>
         <w:t>Intermediate Programming (EN.601.220)</w:t>
       </w:r>
       <w:r>
@@ -1500,15 +1516,79 @@
           <w:sz w:val="15"/>
           <w:szCs w:val="15"/>
         </w:rPr>
-        <w:t xml:space="preserve"> – assist students in class, hold office hours, grade assignments, and proctor exams</w:t>
-      </w:r>
-      <w:r>
-        <w:rPr>
-          <w:rFonts w:ascii="Calibri (Body)" w:eastAsia="Calibri (Body)" w:hAnsi="Calibri (Body)" w:cs="Calibri (Body)"/>
-          <w:sz w:val="15"/>
-          <w:szCs w:val="15"/>
-        </w:rPr>
-        <w:t xml:space="preserve"> in C &amp; C++ programming languages</w:t>
+        <w:t xml:space="preserve"> – assist students in class, h</w:t>
+      </w:r>
+      <w:r>
+        <w:rPr>
+          <w:rFonts w:ascii="Calibri (Body)" w:eastAsia="Calibri (Body)" w:hAnsi="Calibri (Body)" w:cs="Calibri (Body)"/>
+          <w:sz w:val="15"/>
+          <w:szCs w:val="15"/>
+        </w:rPr>
+        <w:t>o</w:t>
+      </w:r>
+      <w:r>
+        <w:rPr>
+          <w:rFonts w:ascii="Calibri (Body)" w:eastAsia="Calibri (Body)" w:hAnsi="Calibri (Body)" w:cs="Calibri (Body)"/>
+          <w:sz w:val="15"/>
+          <w:szCs w:val="15"/>
+        </w:rPr>
+        <w:t xml:space="preserve">ld </w:t>
+      </w:r>
+      <w:r>
+        <w:rPr>
+          <w:rFonts w:ascii="Calibri (Body)" w:eastAsia="Calibri (Body)" w:hAnsi="Calibri (Body)" w:cs="Calibri (Body)"/>
+          <w:sz w:val="15"/>
+          <w:szCs w:val="15"/>
+        </w:rPr>
+        <w:t xml:space="preserve">weekly </w:t>
+      </w:r>
+      <w:r>
+        <w:rPr>
+          <w:rFonts w:ascii="Calibri (Body)" w:eastAsia="Calibri (Body)" w:hAnsi="Calibri (Body)" w:cs="Calibri (Body)"/>
+          <w:sz w:val="15"/>
+          <w:szCs w:val="15"/>
+        </w:rPr>
+        <w:t>office hours, grad</w:t>
+      </w:r>
+      <w:r>
+        <w:rPr>
+          <w:rFonts w:ascii="Calibri (Body)" w:eastAsia="Calibri (Body)" w:hAnsi="Calibri (Body)" w:cs="Calibri (Body)"/>
+          <w:sz w:val="15"/>
+          <w:szCs w:val="15"/>
+        </w:rPr>
+        <w:t>e</w:t>
+      </w:r>
+      <w:r>
+        <w:rPr>
+          <w:rFonts w:ascii="Calibri (Body)" w:eastAsia="Calibri (Body)" w:hAnsi="Calibri (Body)" w:cs="Calibri (Body)"/>
+          <w:sz w:val="15"/>
+          <w:szCs w:val="15"/>
+        </w:rPr>
+        <w:t xml:space="preserve"> assignments,</w:t>
+      </w:r>
+      <w:r>
+        <w:rPr>
+          <w:rFonts w:ascii="Calibri (Body)" w:eastAsia="Calibri (Body)" w:hAnsi="Calibri (Body)" w:cs="Calibri (Body)"/>
+          <w:sz w:val="15"/>
+          <w:szCs w:val="15"/>
+        </w:rPr>
+        <w:t xml:space="preserve"> </w:t>
+      </w:r>
+      <w:r>
+        <w:rPr>
+          <w:rFonts w:ascii="Calibri (Body)" w:eastAsia="Calibri (Body)" w:hAnsi="Calibri (Body)" w:cs="Calibri (Body)"/>
+          <w:sz w:val="15"/>
+          <w:szCs w:val="15"/>
+        </w:rPr>
+        <w:t>proctor exams</w:t>
+      </w:r>
+      <w:r>
+        <w:rPr>
+          <w:rFonts w:ascii="Calibri (Body)" w:eastAsia="Calibri (Body)" w:hAnsi="Calibri (Body)" w:cs="Calibri (Body)"/>
+          <w:sz w:val="15"/>
+          <w:szCs w:val="15"/>
+        </w:rPr>
+        <w:t xml:space="preserve"> in C &amp; C++</w:t>
       </w:r>
     </w:p>
     <w:p>
@@ -2257,13 +2337,24 @@
         </w:rPr>
         <w:t xml:space="preserve">and </w:t>
       </w:r>
-      <w:r>
-        <w:rPr>
-          <w:rFonts w:ascii="Calibri (Body)" w:eastAsia="Calibri (Body)" w:hAnsi="Calibri (Body)" w:cs="Calibri (Body)"/>
-          <w:sz w:val="15"/>
-          <w:szCs w:val="15"/>
-        </w:rPr>
-        <w:t>compose and arrange works</w:t>
+      <w:hyperlink r:id="rId18" w:history="1">
+        <w:r>
+          <w:rPr>
+            <w:rStyle w:val="Hyperlink"/>
+            <w:rFonts w:ascii="Calibri (Body)" w:eastAsia="Calibri (Body)" w:hAnsi="Calibri (Body)" w:cs="Calibri (Body)"/>
+            <w:sz w:val="15"/>
+            <w:szCs w:val="15"/>
+          </w:rPr>
+          <w:t>compose and arrange</w:t>
+        </w:r>
+      </w:hyperlink>
+      <w:r>
+        <w:rPr>
+          <w:rFonts w:ascii="Calibri (Body)" w:eastAsia="Calibri (Body)" w:hAnsi="Calibri (Body)" w:cs="Calibri (Body)"/>
+          <w:sz w:val="15"/>
+          <w:szCs w:val="15"/>
+        </w:rPr>
+        <w:t xml:space="preserve"> works</w:t>
       </w:r>
     </w:p>
     <w:p>
@@ -2455,15 +2546,7 @@
           <w:sz w:val="15"/>
           <w:szCs w:val="15"/>
         </w:rPr>
-        <w:t>‘</w:t>
-      </w:r>
-      <w:r>
-        <w:rPr>
-          <w:rFonts w:ascii="Calibri (Body)" w:eastAsia="Calibri (Body)" w:hAnsi="Calibri (Body)" w:cs="Calibri (Body)"/>
-          <w:sz w:val="15"/>
-          <w:szCs w:val="15"/>
-        </w:rPr>
-        <w:t>22 JHU Clark Scholar Member &amp; Recipient</w:t>
+        <w:t>’25 JHU William H. Huggins Award in ECE</w:t>
       </w:r>
     </w:p>
     <w:p>
@@ -2494,7 +2577,7 @@
           <w:sz w:val="15"/>
           <w:szCs w:val="15"/>
         </w:rPr>
-        <w:t>22 Student Elected Representative for Mechanical engineering Undergraduate Student Council (MUSC) at JHU</w:t>
+        <w:t>22 JHU Clark Scholar Member &amp; Recipient</w:t>
       </w:r>
     </w:p>
     <w:p>
@@ -2525,7 +2608,7 @@
           <w:sz w:val="15"/>
           <w:szCs w:val="15"/>
         </w:rPr>
-        <w:t>22 Santa Maria Philharmonic Showcase Winner</w:t>
+        <w:t>22 Student Elected Representative for Mechanical engineering Undergraduate Student Council (MUSC) at JHU</w:t>
       </w:r>
     </w:p>
     <w:p>
@@ -2556,7 +2639,7 @@
           <w:sz w:val="15"/>
           <w:szCs w:val="15"/>
         </w:rPr>
-        <w:t>21 AP Scholar w/ Distinction</w:t>
+        <w:t>22 Santa Maria Philharmonic Showcase Winner</w:t>
       </w:r>
     </w:p>
     <w:p>
@@ -2587,7 +2670,7 @@
           <w:sz w:val="15"/>
           <w:szCs w:val="15"/>
         </w:rPr>
-        <w:t>21 FIRST Robotics Tidal Tumble Semifinalist</w:t>
+        <w:t>21 AP Scholar w/ Distinction</w:t>
       </w:r>
     </w:p>
     <w:p>
@@ -2618,7 +2701,7 @@
           <w:sz w:val="15"/>
           <w:szCs w:val="15"/>
         </w:rPr>
-        <w:t>21 Santa Barbara Double Piano Concerto Competition Winner</w:t>
+        <w:t>21 FIRST Robotics Tidal Tumble Semifinalist</w:t>
       </w:r>
     </w:p>
     <w:p>
@@ -2649,7 +2732,7 @@
           <w:sz w:val="15"/>
           <w:szCs w:val="15"/>
         </w:rPr>
-        <w:t>20 Music Teachers’ Association of California (MTAC) Composers Today Symposium State Level Finalist</w:t>
+        <w:t>21 Santa Barbara Double Piano Concerto Competition Winner</w:t>
       </w:r>
     </w:p>
     <w:p>
@@ -2680,7 +2763,7 @@
           <w:sz w:val="15"/>
           <w:szCs w:val="15"/>
         </w:rPr>
-        <w:t>18 Jr. High Chess Tournament District Winner</w:t>
+        <w:t>20 Music Teachers’ Association of California (MTAC) Composers Today Symposium State Level Finalist</w:t>
       </w:r>
     </w:p>
     <w:p>
@@ -2711,7 +2794,7 @@
           <w:sz w:val="15"/>
           <w:szCs w:val="15"/>
         </w:rPr>
-        <w:t>18 Mock Trial Team County Winner as Pre-trial attorney</w:t>
+        <w:t>18 Jr. High Chess Tournament District Winner</w:t>
       </w:r>
     </w:p>
     <w:p>
@@ -2742,6 +2825,37 @@
           <w:sz w:val="15"/>
           <w:szCs w:val="15"/>
         </w:rPr>
+        <w:t>18 Mock Trial Team County Winner as Pre-trial attorney</w:t>
+      </w:r>
+    </w:p>
+    <w:p>
+      <w:pPr>
+        <w:numPr>
+          <w:ilvl w:val="0"/>
+          <w:numId w:val="7"/>
+        </w:numPr>
+        <w:spacing w:line="210" w:lineRule="atLeast"/>
+        <w:ind w:hanging="397"/>
+        <w:rPr>
+          <w:rFonts w:ascii="Calibri (Body)" w:eastAsia="Calibri (Body)" w:hAnsi="Calibri (Body)" w:cs="Calibri (Body)"/>
+          <w:sz w:val="15"/>
+          <w:szCs w:val="15"/>
+        </w:rPr>
+      </w:pPr>
+      <w:r>
+        <w:rPr>
+          <w:rFonts w:ascii="Calibri (Body)" w:eastAsia="Calibri (Body)" w:hAnsi="Calibri (Body)" w:cs="Calibri (Body)"/>
+          <w:sz w:val="15"/>
+          <w:szCs w:val="15"/>
+        </w:rPr>
+        <w:t>‘</w:t>
+      </w:r>
+      <w:r>
+        <w:rPr>
+          <w:rFonts w:ascii="Calibri (Body)" w:eastAsia="Calibri (Body)" w:hAnsi="Calibri (Body)" w:cs="Calibri (Body)"/>
+          <w:sz w:val="15"/>
+          <w:szCs w:val="15"/>
+        </w:rPr>
         <w:t>15 Jr. Black Belt in Kung Fu</w:t>
       </w:r>
     </w:p>
@@ -3021,7 +3135,23 @@
           <w:sz w:val="15"/>
           <w:szCs w:val="15"/>
         </w:rPr>
-        <w:t xml:space="preserve"> EC2</w:t>
+        <w:t xml:space="preserve"> </w:t>
+      </w:r>
+      <w:r>
+        <w:rPr>
+          <w:rFonts w:ascii="Calibri (Body)" w:eastAsia="Calibri (Body)" w:hAnsi="Calibri (Body)" w:cs="Calibri (Body)"/>
+          <w:sz w:val="15"/>
+          <w:szCs w:val="15"/>
+        </w:rPr>
+        <w:t xml:space="preserve">Lambda, API Gateway, </w:t>
+      </w:r>
+      <w:r>
+        <w:rPr>
+          <w:rFonts w:ascii="Calibri (Body)" w:eastAsia="Calibri (Body)" w:hAnsi="Calibri (Body)" w:cs="Calibri (Body)"/>
+          <w:sz w:val="15"/>
+          <w:szCs w:val="15"/>
+        </w:rPr>
+        <w:t>EC2</w:t>
       </w:r>
       <w:r>
         <w:rPr>
@@ -3041,22 +3171,6 @@
         <w:t>Lightsail</w:t>
       </w:r>
       <w:proofErr w:type="spellEnd"/>
-      <w:r>
-        <w:rPr>
-          <w:rFonts w:ascii="Calibri (Body)" w:eastAsia="Calibri (Body)" w:hAnsi="Calibri (Body)" w:cs="Calibri (Body)"/>
-          <w:sz w:val="15"/>
-          <w:szCs w:val="15"/>
-        </w:rPr>
-        <w:t xml:space="preserve">, </w:t>
-      </w:r>
-      <w:r>
-        <w:rPr>
-          <w:rFonts w:ascii="Calibri (Body)" w:eastAsia="Calibri (Body)" w:hAnsi="Calibri (Body)" w:cs="Calibri (Body)"/>
-          <w:sz w:val="15"/>
-          <w:szCs w:val="15"/>
-        </w:rPr>
-        <w:t>S3, Load Balancing, Auto Scaling</w:t>
-      </w:r>
     </w:p>
     <w:p>
       <w:pPr>
@@ -3147,39 +3261,15 @@
           <w:sz w:val="15"/>
           <w:szCs w:val="15"/>
         </w:rPr>
-        <w:t>PID loops, SSL Certificates</w:t>
-      </w:r>
-      <w:r>
-        <w:rPr>
-          <w:rFonts w:ascii="Calibri (Body)" w:eastAsia="Calibri (Body)" w:hAnsi="Calibri (Body)" w:cs="Calibri (Body)"/>
-          <w:sz w:val="15"/>
-          <w:szCs w:val="15"/>
-        </w:rPr>
-        <w:t xml:space="preserve">, </w:t>
-      </w:r>
-      <w:r>
-        <w:rPr>
-          <w:rFonts w:ascii="Calibri (Body)" w:eastAsia="Calibri (Body)" w:hAnsi="Calibri (Body)" w:cs="Calibri (Body)"/>
-          <w:sz w:val="15"/>
-          <w:szCs w:val="15"/>
-        </w:rPr>
-        <w:t xml:space="preserve">DNS Records, </w:t>
-      </w:r>
-      <w:r>
-        <w:rPr>
-          <w:rFonts w:ascii="Calibri (Body)" w:eastAsia="Calibri (Body)" w:hAnsi="Calibri (Body)" w:cs="Calibri (Body)"/>
-          <w:sz w:val="15"/>
-          <w:szCs w:val="15"/>
-        </w:rPr>
-        <w:t>HTTP Requests</w:t>
-      </w:r>
-      <w:r>
-        <w:rPr>
-          <w:rFonts w:ascii="Calibri (Body)" w:eastAsia="Calibri (Body)" w:hAnsi="Calibri (Body)" w:cs="Calibri (Body)"/>
-          <w:sz w:val="15"/>
-          <w:szCs w:val="15"/>
-        </w:rPr>
-        <w:t xml:space="preserve">, APIs, </w:t>
+        <w:t xml:space="preserve">PID loops, </w:t>
+      </w:r>
+      <w:r>
+        <w:rPr>
+          <w:rFonts w:ascii="Calibri (Body)" w:eastAsia="Calibri (Body)" w:hAnsi="Calibri (Body)" w:cs="Calibri (Body)"/>
+          <w:sz w:val="15"/>
+          <w:szCs w:val="15"/>
+        </w:rPr>
+        <w:t xml:space="preserve">DNS Records, HTTP Requests, APIs, </w:t>
       </w:r>
       <w:r>
         <w:rPr>
@@ -3315,15 +3405,15 @@
           <w:sz w:val="15"/>
           <w:szCs w:val="15"/>
         </w:rPr>
-        <w:t xml:space="preserve">Johns </w:t>
-      </w:r>
-      <w:r>
-        <w:rPr>
-          <w:rFonts w:ascii="Calibri (Body)" w:eastAsia="Calibri (Body)" w:hAnsi="Calibri (Body)" w:cs="Calibri (Body)"/>
-          <w:sz w:val="15"/>
-          <w:szCs w:val="15"/>
-        </w:rPr>
-        <w:t xml:space="preserve">Hopkins Racing </w:t>
+        <w:t>JHU</w:t>
+      </w:r>
+      <w:r>
+        <w:rPr>
+          <w:rFonts w:ascii="Calibri (Body)" w:eastAsia="Calibri (Body)" w:hAnsi="Calibri (Body)" w:cs="Calibri (Body)"/>
+          <w:sz w:val="15"/>
+          <w:szCs w:val="15"/>
+        </w:rPr>
+        <w:t xml:space="preserve"> Racing </w:t>
       </w:r>
       <w:r>
         <w:rPr>
@@ -3339,206 +3429,175 @@
           <w:sz w:val="15"/>
           <w:szCs w:val="15"/>
         </w:rPr>
-        <w:t>(Baja) Electronics Sub-team</w:t>
-      </w:r>
-    </w:p>
-    <w:p>
-      <w:pPr>
-        <w:numPr>
-          <w:ilvl w:val="0"/>
-          <w:numId w:val="9"/>
-        </w:numPr>
-        <w:spacing w:line="210" w:lineRule="atLeast"/>
-        <w:ind w:hanging="397"/>
-        <w:rPr>
-          <w:rFonts w:ascii="Calibri (Body)" w:eastAsia="Calibri (Body)" w:hAnsi="Calibri (Body)" w:cs="Calibri (Body)"/>
-          <w:sz w:val="15"/>
-          <w:szCs w:val="15"/>
-        </w:rPr>
-      </w:pPr>
-      <w:r>
-        <w:rPr>
-          <w:rFonts w:ascii="Calibri (Body)" w:eastAsia="Calibri (Body)" w:hAnsi="Calibri (Body)" w:cs="Calibri (Body)"/>
-          <w:sz w:val="15"/>
-          <w:szCs w:val="15"/>
-        </w:rPr>
-        <w:t>Johns Hopkins Robotics Club</w:t>
-      </w:r>
-    </w:p>
-    <w:p>
-      <w:pPr>
-        <w:numPr>
-          <w:ilvl w:val="0"/>
-          <w:numId w:val="9"/>
-        </w:numPr>
-        <w:spacing w:line="210" w:lineRule="atLeast"/>
-        <w:ind w:hanging="397"/>
-        <w:rPr>
-          <w:rFonts w:ascii="Calibri (Body)" w:eastAsia="Calibri (Body)" w:hAnsi="Calibri (Body)" w:cs="Calibri (Body)"/>
-          <w:sz w:val="15"/>
-          <w:szCs w:val="15"/>
-        </w:rPr>
-      </w:pPr>
-      <w:r>
-        <w:rPr>
-          <w:rFonts w:ascii="Calibri (Body)" w:eastAsia="Calibri (Body)" w:hAnsi="Calibri (Body)" w:cs="Calibri (Body)"/>
-          <w:sz w:val="15"/>
-          <w:szCs w:val="15"/>
-        </w:rPr>
-        <w:t>Spreadsheet Club, Founder &amp; President</w:t>
-      </w:r>
-    </w:p>
-    <w:p>
-      <w:pPr>
-        <w:numPr>
-          <w:ilvl w:val="0"/>
-          <w:numId w:val="9"/>
-        </w:numPr>
-        <w:spacing w:line="210" w:lineRule="atLeast"/>
-        <w:ind w:hanging="397"/>
-        <w:rPr>
-          <w:rFonts w:ascii="Calibri (Body)" w:eastAsia="Calibri (Body)" w:hAnsi="Calibri (Body)" w:cs="Calibri (Body)"/>
-          <w:sz w:val="15"/>
-          <w:szCs w:val="15"/>
-        </w:rPr>
-      </w:pPr>
-      <w:r>
-        <w:rPr>
-          <w:rFonts w:ascii="Calibri (Body)" w:eastAsia="Calibri (Body)" w:hAnsi="Calibri (Body)" w:cs="Calibri (Body)"/>
-          <w:sz w:val="15"/>
-          <w:szCs w:val="15"/>
-        </w:rPr>
-        <w:t>American Institute of Aeronautics &amp; Astronautics</w:t>
-      </w:r>
-    </w:p>
-    <w:p>
-      <w:pPr>
-        <w:pBdr>
-          <w:bottom w:val="thickThinSmallGap" w:sz="18" w:space="0" w:color="000000"/>
-        </w:pBdr>
-        <w:spacing w:line="210" w:lineRule="atLeast"/>
-        <w:rPr>
-          <w:rFonts w:ascii="Calibri (Body)" w:eastAsia="Calibri (Body)" w:hAnsi="Calibri (Body)" w:cs="Calibri (Body)"/>
-          <w:b/>
-          <w:bCs/>
-          <w:caps/>
-          <w:sz w:val="15"/>
-          <w:szCs w:val="15"/>
-        </w:rPr>
-      </w:pPr>
-      <w:r>
-        <w:rPr>
-          <w:rFonts w:ascii="Calibri (Body)" w:eastAsia="Calibri (Body)" w:hAnsi="Calibri (Body)" w:cs="Calibri (Body)"/>
-          <w:b/>
-          <w:bCs/>
-          <w:caps/>
-          <w:sz w:val="15"/>
-          <w:szCs w:val="15"/>
-        </w:rPr>
-        <w:t>Hobbies</w:t>
-      </w:r>
-    </w:p>
-    <w:p>
-      <w:pPr>
-        <w:numPr>
-          <w:ilvl w:val="0"/>
-          <w:numId w:val="9"/>
-        </w:numPr>
-        <w:spacing w:line="210" w:lineRule="atLeast"/>
-        <w:ind w:hanging="397"/>
-        <w:rPr>
-          <w:rFonts w:ascii="Calibri (Body)" w:eastAsia="Calibri (Body)" w:hAnsi="Calibri (Body)" w:cs="Calibri (Body)"/>
-          <w:sz w:val="15"/>
-          <w:szCs w:val="15"/>
-        </w:rPr>
-      </w:pPr>
-      <w:r>
-        <w:rPr>
-          <w:rFonts w:ascii="Calibri (Body)" w:eastAsia="Calibri (Body)" w:hAnsi="Calibri (Body)" w:cs="Calibri (Body)"/>
-          <w:sz w:val="15"/>
-          <w:szCs w:val="15"/>
-        </w:rPr>
-        <w:t>Classical</w:t>
-      </w:r>
-      <w:r>
-        <w:rPr>
-          <w:rFonts w:ascii="Calibri (Body)" w:eastAsia="Calibri (Body)" w:hAnsi="Calibri (Body)" w:cs="Calibri (Body)"/>
-          <w:sz w:val="15"/>
-          <w:szCs w:val="15"/>
-        </w:rPr>
-        <w:t xml:space="preserve"> Music</w:t>
-      </w:r>
-      <w:r>
-        <w:rPr>
-          <w:rFonts w:ascii="Calibri (Body)" w:eastAsia="Calibri (Body)" w:hAnsi="Calibri (Body)" w:cs="Calibri (Body)"/>
-          <w:sz w:val="15"/>
-          <w:szCs w:val="15"/>
-        </w:rPr>
-        <w:t xml:space="preserve"> </w:t>
-      </w:r>
-      <w:r>
-        <w:rPr>
-          <w:rFonts w:ascii="Calibri (Body)" w:eastAsia="Calibri (Body)" w:hAnsi="Calibri (Body)" w:cs="Calibri (Body)"/>
-          <w:sz w:val="15"/>
-          <w:szCs w:val="15"/>
-        </w:rPr>
-        <w:t>Improvis</w:t>
-      </w:r>
-      <w:r>
-        <w:rPr>
-          <w:rFonts w:ascii="Calibri (Body)" w:eastAsia="Calibri (Body)" w:hAnsi="Calibri (Body)" w:cs="Calibri (Body)"/>
-          <w:sz w:val="15"/>
-          <w:szCs w:val="15"/>
-        </w:rPr>
-        <w:t>ation</w:t>
-      </w:r>
-      <w:r>
-        <w:rPr>
-          <w:rFonts w:ascii="Calibri (Body)" w:eastAsia="Calibri (Body)" w:hAnsi="Calibri (Body)" w:cs="Calibri (Body)"/>
-          <w:sz w:val="15"/>
-          <w:szCs w:val="15"/>
-        </w:rPr>
-        <w:t xml:space="preserve"> &amp; Compos</w:t>
-      </w:r>
-      <w:r>
-        <w:rPr>
-          <w:rFonts w:ascii="Calibri (Body)" w:eastAsia="Calibri (Body)" w:hAnsi="Calibri (Body)" w:cs="Calibri (Body)"/>
-          <w:sz w:val="15"/>
-          <w:szCs w:val="15"/>
-        </w:rPr>
-        <w:t>ition</w:t>
-      </w:r>
-      <w:r>
-        <w:rPr>
-          <w:rFonts w:ascii="Calibri (Body)" w:eastAsia="Calibri (Body)" w:hAnsi="Calibri (Body)" w:cs="Calibri (Body)"/>
-          <w:sz w:val="15"/>
-          <w:szCs w:val="15"/>
-        </w:rPr>
-        <w:t>, Brainstorming Business Ideas,</w:t>
-      </w:r>
-      <w:r>
-        <w:rPr>
-          <w:rFonts w:ascii="Calibri (Body)" w:eastAsia="Calibri (Body)" w:hAnsi="Calibri (Body)" w:cs="Calibri (Body)"/>
-          <w:sz w:val="15"/>
-          <w:szCs w:val="15"/>
-        </w:rPr>
-        <w:t xml:space="preserve"> Coding, Tennis</w:t>
-      </w:r>
-      <w:r>
-        <w:rPr>
-          <w:rFonts w:ascii="Calibri (Body)" w:eastAsia="Calibri (Body)" w:hAnsi="Calibri (Body)" w:cs="Calibri (Body)"/>
-          <w:sz w:val="15"/>
-          <w:szCs w:val="15"/>
-        </w:rPr>
-        <w:t xml:space="preserve">, </w:t>
-      </w:r>
-      <w:r>
-        <w:rPr>
-          <w:rFonts w:ascii="Calibri (Body)" w:eastAsia="Calibri (Body)" w:hAnsi="Calibri (Body)" w:cs="Calibri (Body)"/>
-          <w:sz w:val="15"/>
-          <w:szCs w:val="15"/>
-        </w:rPr>
-        <w:t>Table Tennis, Running</w:t>
+        <w:t>(Baja) Electronics</w:t>
+      </w:r>
+      <w:r>
+        <w:rPr>
+          <w:rFonts w:ascii="Calibri (Body)" w:eastAsia="Calibri (Body)" w:hAnsi="Calibri (Body)" w:cs="Calibri (Body)"/>
+          <w:sz w:val="15"/>
+          <w:szCs w:val="15"/>
+        </w:rPr>
+        <w:t>/Software</w:t>
+      </w:r>
+      <w:r>
+        <w:rPr>
+          <w:rFonts w:ascii="Calibri (Body)" w:eastAsia="Calibri (Body)" w:hAnsi="Calibri (Body)" w:cs="Calibri (Body)"/>
+          <w:sz w:val="15"/>
+          <w:szCs w:val="15"/>
+        </w:rPr>
+        <w:t xml:space="preserve"> team</w:t>
+      </w:r>
+      <w:r>
+        <w:rPr>
+          <w:rFonts w:ascii="Calibri (Body)" w:eastAsia="Calibri (Body)" w:hAnsi="Calibri (Body)" w:cs="Calibri (Body)"/>
+          <w:sz w:val="15"/>
+          <w:szCs w:val="15"/>
+        </w:rPr>
+        <w:t>s</w:t>
+      </w:r>
+      <w:r>
+        <w:rPr>
+          <w:rFonts w:ascii="Calibri (Body)" w:eastAsia="Calibri (Body)" w:hAnsi="Calibri (Body)" w:cs="Calibri (Body)"/>
+          <w:sz w:val="15"/>
+          <w:szCs w:val="15"/>
+        </w:rPr>
+        <w:t xml:space="preserve">, Robotics Club, </w:t>
+      </w:r>
+      <w:r>
+        <w:rPr>
+          <w:rFonts w:ascii="Calibri (Body)" w:eastAsia="Calibri (Body)" w:hAnsi="Calibri (Body)" w:cs="Calibri (Body)"/>
+          <w:sz w:val="15"/>
+          <w:szCs w:val="15"/>
+        </w:rPr>
+        <w:t>f</w:t>
+      </w:r>
+      <w:r>
+        <w:rPr>
+          <w:rFonts w:ascii="Calibri (Body)" w:eastAsia="Calibri (Body)" w:hAnsi="Calibri (Body)" w:cs="Calibri (Body)"/>
+          <w:sz w:val="15"/>
+          <w:szCs w:val="15"/>
+        </w:rPr>
+        <w:t xml:space="preserve">ounder &amp; </w:t>
+      </w:r>
+      <w:r>
+        <w:rPr>
+          <w:rFonts w:ascii="Calibri (Body)" w:eastAsia="Calibri (Body)" w:hAnsi="Calibri (Body)" w:cs="Calibri (Body)"/>
+          <w:sz w:val="15"/>
+          <w:szCs w:val="15"/>
+        </w:rPr>
+        <w:t>p</w:t>
+      </w:r>
+      <w:r>
+        <w:rPr>
+          <w:rFonts w:ascii="Calibri (Body)" w:eastAsia="Calibri (Body)" w:hAnsi="Calibri (Body)" w:cs="Calibri (Body)"/>
+          <w:sz w:val="15"/>
+          <w:szCs w:val="15"/>
+        </w:rPr>
+        <w:t xml:space="preserve">resident of Spreadsheet Club, </w:t>
+      </w:r>
+      <w:r>
+        <w:rPr>
+          <w:rFonts w:ascii="Calibri (Body)" w:eastAsia="Calibri (Body)" w:hAnsi="Calibri (Body)" w:cs="Calibri (Body)"/>
+          <w:sz w:val="15"/>
+          <w:szCs w:val="15"/>
+        </w:rPr>
+        <w:t xml:space="preserve">mobile app development for various JHU startups, </w:t>
+      </w:r>
+      <w:r>
+        <w:rPr>
+          <w:rFonts w:ascii="Calibri (Body)" w:eastAsia="Calibri (Body)" w:hAnsi="Calibri (Body)" w:cs="Calibri (Body)"/>
+          <w:sz w:val="15"/>
+          <w:szCs w:val="15"/>
+        </w:rPr>
+        <w:t xml:space="preserve">AIAA, </w:t>
+      </w:r>
+      <w:r>
+        <w:rPr>
+          <w:rFonts w:ascii="Calibri (Body)" w:eastAsia="Calibri (Body)" w:hAnsi="Calibri (Body)" w:cs="Calibri (Body)"/>
+          <w:sz w:val="15"/>
+          <w:szCs w:val="15"/>
+        </w:rPr>
+        <w:t>c</w:t>
+      </w:r>
+      <w:r>
+        <w:rPr>
+          <w:rFonts w:ascii="Calibri (Body)" w:eastAsia="Calibri (Body)" w:hAnsi="Calibri (Body)" w:cs="Calibri (Body)"/>
+          <w:sz w:val="15"/>
+          <w:szCs w:val="15"/>
+        </w:rPr>
+        <w:t xml:space="preserve">lassical </w:t>
+      </w:r>
+      <w:r>
+        <w:rPr>
+          <w:rFonts w:ascii="Calibri (Body)" w:eastAsia="Calibri (Body)" w:hAnsi="Calibri (Body)" w:cs="Calibri (Body)"/>
+          <w:sz w:val="15"/>
+          <w:szCs w:val="15"/>
+        </w:rPr>
+        <w:t>m</w:t>
+      </w:r>
+      <w:r>
+        <w:rPr>
+          <w:rFonts w:ascii="Calibri (Body)" w:eastAsia="Calibri (Body)" w:hAnsi="Calibri (Body)" w:cs="Calibri (Body)"/>
+          <w:sz w:val="15"/>
+          <w:szCs w:val="15"/>
+        </w:rPr>
+        <w:t xml:space="preserve">usic </w:t>
+      </w:r>
+      <w:r>
+        <w:rPr>
+          <w:rFonts w:ascii="Calibri (Body)" w:eastAsia="Calibri (Body)" w:hAnsi="Calibri (Body)" w:cs="Calibri (Body)"/>
+          <w:sz w:val="15"/>
+          <w:szCs w:val="15"/>
+        </w:rPr>
+        <w:t>i</w:t>
+      </w:r>
+      <w:r>
+        <w:rPr>
+          <w:rFonts w:ascii="Calibri (Body)" w:eastAsia="Calibri (Body)" w:hAnsi="Calibri (Body)" w:cs="Calibri (Body)"/>
+          <w:sz w:val="15"/>
+          <w:szCs w:val="15"/>
+        </w:rPr>
+        <w:t xml:space="preserve">mprov &amp; </w:t>
+      </w:r>
+      <w:r>
+        <w:rPr>
+          <w:rFonts w:ascii="Calibri (Body)" w:eastAsia="Calibri (Body)" w:hAnsi="Calibri (Body)" w:cs="Calibri (Body)"/>
+          <w:sz w:val="15"/>
+          <w:szCs w:val="15"/>
+        </w:rPr>
+        <w:t>c</w:t>
+      </w:r>
+      <w:r>
+        <w:rPr>
+          <w:rFonts w:ascii="Calibri (Body)" w:eastAsia="Calibri (Body)" w:hAnsi="Calibri (Body)" w:cs="Calibri (Body)"/>
+          <w:sz w:val="15"/>
+          <w:szCs w:val="15"/>
+        </w:rPr>
+        <w:t xml:space="preserve">omposition, </w:t>
+      </w:r>
+      <w:r>
+        <w:rPr>
+          <w:rFonts w:ascii="Calibri (Body)" w:eastAsia="Calibri (Body)" w:hAnsi="Calibri (Body)" w:cs="Calibri (Body)"/>
+          <w:sz w:val="15"/>
+          <w:szCs w:val="15"/>
+        </w:rPr>
+        <w:t>t</w:t>
+      </w:r>
+      <w:r>
+        <w:rPr>
+          <w:rFonts w:ascii="Calibri (Body)" w:eastAsia="Calibri (Body)" w:hAnsi="Calibri (Body)" w:cs="Calibri (Body)"/>
+          <w:sz w:val="15"/>
+          <w:szCs w:val="15"/>
+        </w:rPr>
+        <w:t>enni</w:t>
+      </w:r>
+      <w:r>
+        <w:rPr>
+          <w:rFonts w:ascii="Calibri (Body)" w:eastAsia="Calibri (Body)" w:hAnsi="Calibri (Body)" w:cs="Calibri (Body)"/>
+          <w:sz w:val="15"/>
+          <w:szCs w:val="15"/>
+        </w:rPr>
+        <w:t>s, cross country, brainstorming business ideas</w:t>
       </w:r>
     </w:p>
     <w:sectPr>
@@ -3551,7 +3610,7 @@
 </file>
 
 <file path=word/numbering.xml><?xml version="1.0" encoding="utf-8"?>
-<w:numbering xmlns:wpc="http://schemas.microsoft.com/office/word/2010/wordprocessingCanvas" xmlns:cx="http://schemas.microsoft.com/office/drawing/2014/chartex" xmlns:cx1="http://schemas.microsoft.com/office/drawing/2015/9/8/chartex" xmlns:cx2="http://schemas.microsoft.com/office/drawing/2015/10/21/chartex" xmlns:cx3="http://schemas.microsoft.com/office/drawing/2016/5/9/chartex" xmlns:cx4="http://schemas.microsoft.com/office/drawing/2016/5/10/chartex" xmlns:cx5="http://schemas.microsoft.com/office/drawing/2016/5/11/chartex" xmlns:cx6="http://schemas.microsoft.com/office/drawing/2016/5/12/chartex" xmlns:cx7="http://schemas.microsoft.com/office/drawing/2016/5/13/chartex" xmlns:cx8="http://schemas.microsoft.com/office/drawing/2016/5/14/chartex" xmlns:mc="http://schemas.openxmlformats.org/markup-compatibility/2006" xmlns:aink="http://schemas.microsoft.com/office/drawing/2016/ink" xmlns:am3d="http://schemas.microsoft.com/office/drawing/2017/model3d" xmlns:o="urn:schemas-microsoft-com:office:office" xmlns:oel="http://schemas.microsoft.com/office/2019/extlst" xmlns:r="http://schemas.openxmlformats.org/officeDocument/2006/relationships" xmlns:m="http://schemas.openxmlformats.org/officeDocument/2006/math" xmlns:v="urn:schemas-microsoft-com:vml" xmlns:wp14="http://schemas.microsoft.com/office/word/2010/wordprocessingDrawing" xmlns:wp="http://schemas.openxmlformats.org/drawingml/2006/wordprocessingDrawing" xmlns:w10="urn:schemas-microsoft-com:office:word" xmlns:w="http://schemas.openxmlformats.org/wordprocessingml/2006/main" xmlns:w14="http://schemas.microsoft.com/office/word/2010/wordml" xmlns:w15="http://schemas.microsoft.com/office/word/2012/wordml" xmlns:w16cex="http://schemas.microsoft.com/office/word/2018/wordml/cex" xmlns:w16cid="http://schemas.microsoft.com/office/word/2016/wordml/cid" xmlns:w16="http://schemas.microsoft.com/office/word/2018/wordml" xmlns:w16sdtdh="http://schemas.microsoft.com/office/word/2020/wordml/sdtdatahash" xmlns:w16se="http://schemas.microsoft.com/office/word/2015/wordml/symex" xmlns:wpg="http://schemas.microsoft.com/office/word/2010/wordprocessingGroup" xmlns:wpi="http://schemas.microsoft.com/office/word/2010/wordprocessingInk" xmlns:wne="http://schemas.microsoft.com/office/word/2006/wordml" xmlns:wps="http://schemas.microsoft.com/office/word/2010/wordprocessingShape" mc:Ignorable="w14 w15 w16se w16cid w16 w16cex w16sdtdh wp14">
+<w:numbering xmlns:wpc="http://schemas.microsoft.com/office/word/2010/wordprocessingCanvas" xmlns:cx="http://schemas.microsoft.com/office/drawing/2014/chartex" xmlns:cx1="http://schemas.microsoft.com/office/drawing/2015/9/8/chartex" xmlns:cx2="http://schemas.microsoft.com/office/drawing/2015/10/21/chartex" xmlns:cx3="http://schemas.microsoft.com/office/drawing/2016/5/9/chartex" xmlns:cx4="http://schemas.microsoft.com/office/drawing/2016/5/10/chartex" xmlns:cx5="http://schemas.microsoft.com/office/drawing/2016/5/11/chartex" xmlns:cx6="http://schemas.microsoft.com/office/drawing/2016/5/12/chartex" xmlns:cx7="http://schemas.microsoft.com/office/drawing/2016/5/13/chartex" xmlns:cx8="http://schemas.microsoft.com/office/drawing/2016/5/14/chartex" xmlns:mc="http://schemas.openxmlformats.org/markup-compatibility/2006" xmlns:aink="http://schemas.microsoft.com/office/drawing/2016/ink" xmlns:am3d="http://schemas.microsoft.com/office/drawing/2017/model3d" xmlns:o="urn:schemas-microsoft-com:office:office" xmlns:oel="http://schemas.microsoft.com/office/2019/extlst" xmlns:r="http://schemas.openxmlformats.org/officeDocument/2006/relationships" xmlns:m="http://schemas.openxmlformats.org/officeDocument/2006/math" xmlns:v="urn:schemas-microsoft-com:vml" xmlns:wp14="http://schemas.microsoft.com/office/word/2010/wordprocessingDrawing" xmlns:wp="http://schemas.openxmlformats.org/drawingml/2006/wordprocessingDrawing" xmlns:w10="urn:schemas-microsoft-com:office:word" xmlns:w="http://schemas.openxmlformats.org/wordprocessingml/2006/main" xmlns:w14="http://schemas.microsoft.com/office/word/2010/wordml" xmlns:w15="http://schemas.microsoft.com/office/word/2012/wordml" xmlns:w16cex="http://schemas.microsoft.com/office/word/2018/wordml/cex" xmlns:w16cid="http://schemas.microsoft.com/office/word/2016/wordml/cid" xmlns:w16="http://schemas.microsoft.com/office/word/2018/wordml" xmlns:w16du="http://schemas.microsoft.com/office/word/2023/wordml/word16du" xmlns:w16sdtdh="http://schemas.microsoft.com/office/word/2020/wordml/sdtdatahash" xmlns:w16sdtfl="http://schemas.microsoft.com/office/word/2024/wordml/sdtformatlock" xmlns:w16se="http://schemas.microsoft.com/office/word/2015/wordml/symex" xmlns:wpg="http://schemas.microsoft.com/office/word/2010/wordprocessingGroup" xmlns:wpi="http://schemas.microsoft.com/office/word/2010/wordprocessingInk" xmlns:wne="http://schemas.microsoft.com/office/word/2006/wordml" xmlns:wps="http://schemas.microsoft.com/office/word/2010/wordprocessingShape" mc:Ignorable="w14 w15 w16se w16cid w16 w16cex w16sdtdh w16sdtfl w16du wp14">
   <w:abstractNum w:abstractNumId="0" w15:restartNumberingAfterBreak="0">
     <w:nsid w:val="00000001"/>
     <w:multiLevelType w:val="hybridMultilevel"/>
@@ -4932,7 +4991,7 @@
 </file>
 
 <file path=word/styles.xml><?xml version="1.0" encoding="utf-8"?>
-<w:styles xmlns:mc="http://schemas.openxmlformats.org/markup-compatibility/2006" xmlns:r="http://schemas.openxmlformats.org/officeDocument/2006/relationships" xmlns:w="http://schemas.openxmlformats.org/wordprocessingml/2006/main" xmlns:w14="http://schemas.microsoft.com/office/word/2010/wordml" xmlns:w15="http://schemas.microsoft.com/office/word/2012/wordml" xmlns:w16cex="http://schemas.microsoft.com/office/word/2018/wordml/cex" xmlns:w16cid="http://schemas.microsoft.com/office/word/2016/wordml/cid" xmlns:w16="http://schemas.microsoft.com/office/word/2018/wordml" xmlns:w16sdtdh="http://schemas.microsoft.com/office/word/2020/wordml/sdtdatahash" xmlns:w16se="http://schemas.microsoft.com/office/word/2015/wordml/symex" mc:Ignorable="w14 w15 w16se w16cid w16 w16cex w16sdtdh">
+<w:styles xmlns:mc="http://schemas.openxmlformats.org/markup-compatibility/2006" xmlns:r="http://schemas.openxmlformats.org/officeDocument/2006/relationships" xmlns:w="http://schemas.openxmlformats.org/wordprocessingml/2006/main" xmlns:w14="http://schemas.microsoft.com/office/word/2010/wordml" xmlns:w15="http://schemas.microsoft.com/office/word/2012/wordml" xmlns:w16cex="http://schemas.microsoft.com/office/word/2018/wordml/cex" xmlns:w16cid="http://schemas.microsoft.com/office/word/2016/wordml/cid" xmlns:w16="http://schemas.microsoft.com/office/word/2018/wordml" xmlns:w16du="http://schemas.microsoft.com/office/word/2023/wordml/word16du" xmlns:w16sdtdh="http://schemas.microsoft.com/office/word/2020/wordml/sdtdatahash" xmlns:w16sdtfl="http://schemas.microsoft.com/office/word/2024/wordml/sdtformatlock" xmlns:w16se="http://schemas.microsoft.com/office/word/2015/wordml/symex" mc:Ignorable="w14 w15 w16se w16cid w16 w16cex w16sdtdh w16sdtfl w16du">
   <w:docDefaults>
     <w:rPrDefault>
       <w:rPr>

</xml_diff>